<commit_message>
Dev test file for lab 01
</commit_message>
<xml_diff>
--- a/lab01/Лабораторна робота №1 Ткачик Вікторія КБ-221.docx
+++ b/lab01/Лабораторна робота №1 Ткачик Вікторія КБ-221.docx
@@ -612,9 +612,9 @@
         <w:rPr>
           <w:rFonts w:ascii="Times New Roman" w:hAnsi="Times New Roman" w:cs="Times New Roman"/>
           <w:b/>
-          <w:sz w:val="28"/>
-          <w:szCs w:val="28"/>
-          <w:lang w:val="uk-UA"/>
+          <w:noProof/>
+          <w:sz w:val="28"/>
+          <w:szCs w:val="28"/>
         </w:rPr>
         <w:drawing>
           <wp:inline distT="0" distB="0" distL="0" distR="0" wp14:anchorId="3CE78849" wp14:editId="0DFBC57E">
@@ -691,6 +691,7 @@
         <w:rPr>
           <w:rFonts w:ascii="Times New Roman" w:hAnsi="Times New Roman" w:cs="Times New Roman"/>
           <w:b/>
+          <w:noProof/>
           <w:sz w:val="28"/>
           <w:szCs w:val="28"/>
         </w:rPr>
@@ -772,9 +773,9 @@
         <w:rPr>
           <w:rFonts w:ascii="Times New Roman" w:hAnsi="Times New Roman" w:cs="Times New Roman"/>
           <w:b/>
-          <w:sz w:val="28"/>
-          <w:szCs w:val="28"/>
-          <w:lang w:val="uk-UA"/>
+          <w:noProof/>
+          <w:sz w:val="28"/>
+          <w:szCs w:val="28"/>
         </w:rPr>
         <w:lastRenderedPageBreak/>
         <w:drawing>
@@ -853,9 +854,9 @@
         <w:rPr>
           <w:rFonts w:ascii="Times New Roman" w:hAnsi="Times New Roman" w:cs="Times New Roman"/>
           <w:b/>
-          <w:sz w:val="28"/>
-          <w:szCs w:val="28"/>
-          <w:lang w:val="ru-RU"/>
+          <w:noProof/>
+          <w:sz w:val="28"/>
+          <w:szCs w:val="28"/>
         </w:rPr>
         <w:drawing>
           <wp:inline distT="0" distB="0" distL="0" distR="0" wp14:anchorId="13B1AAD5" wp14:editId="5FDB0320">
@@ -935,9 +936,9 @@
         <w:rPr>
           <w:rFonts w:ascii="Times New Roman" w:hAnsi="Times New Roman" w:cs="Times New Roman"/>
           <w:b/>
-          <w:sz w:val="28"/>
-          <w:szCs w:val="28"/>
-          <w:lang w:val="uk-UA"/>
+          <w:noProof/>
+          <w:sz w:val="28"/>
+          <w:szCs w:val="28"/>
         </w:rPr>
         <w:drawing>
           <wp:inline distT="0" distB="0" distL="0" distR="0" wp14:anchorId="7D087B84" wp14:editId="48ECDB56">
@@ -1015,9 +1016,9 @@
         <w:rPr>
           <w:rFonts w:ascii="Times New Roman" w:hAnsi="Times New Roman" w:cs="Times New Roman"/>
           <w:b/>
-          <w:sz w:val="28"/>
-          <w:szCs w:val="28"/>
-          <w:lang w:val="uk-UA"/>
+          <w:noProof/>
+          <w:sz w:val="28"/>
+          <w:szCs w:val="28"/>
         </w:rPr>
         <w:lastRenderedPageBreak/>
         <w:drawing>
@@ -1096,9 +1097,9 @@
       <w:r>
         <w:rPr>
           <w:rFonts w:ascii="Times New Roman" w:hAnsi="Times New Roman" w:cs="Times New Roman"/>
-          <w:sz w:val="28"/>
-          <w:szCs w:val="28"/>
-          <w:lang w:val="uk-UA"/>
+          <w:noProof/>
+          <w:sz w:val="28"/>
+          <w:szCs w:val="28"/>
         </w:rPr>
         <w:drawing>
           <wp:inline distT="0" distB="0" distL="0" distR="0" wp14:anchorId="77E086EB" wp14:editId="66921A4F">
@@ -1175,6 +1176,7 @@
         <w:rPr>
           <w:rFonts w:ascii="Times New Roman" w:hAnsi="Times New Roman" w:cs="Times New Roman"/>
           <w:b/>
+          <w:noProof/>
           <w:sz w:val="28"/>
           <w:szCs w:val="28"/>
         </w:rPr>
@@ -1257,9 +1259,9 @@
         <w:rPr>
           <w:rFonts w:ascii="Times New Roman" w:hAnsi="Times New Roman" w:cs="Times New Roman"/>
           <w:b/>
-          <w:sz w:val="28"/>
-          <w:szCs w:val="28"/>
-          <w:lang w:val="uk-UA"/>
+          <w:noProof/>
+          <w:sz w:val="28"/>
+          <w:szCs w:val="28"/>
         </w:rPr>
         <w:drawing>
           <wp:inline distT="0" distB="0" distL="0" distR="0" wp14:anchorId="6EBFC549" wp14:editId="44CD4131">
@@ -1337,9 +1339,9 @@
         <w:rPr>
           <w:rFonts w:ascii="Times New Roman" w:hAnsi="Times New Roman" w:cs="Times New Roman"/>
           <w:b/>
-          <w:sz w:val="28"/>
-          <w:szCs w:val="28"/>
-          <w:lang w:val="ru-RU"/>
+          <w:noProof/>
+          <w:sz w:val="28"/>
+          <w:szCs w:val="28"/>
         </w:rPr>
         <w:drawing>
           <wp:inline distT="0" distB="0" distL="0" distR="0" wp14:anchorId="486FD771" wp14:editId="3B247489">
@@ -1419,9 +1421,9 @@
         <w:rPr>
           <w:rFonts w:ascii="Times New Roman" w:hAnsi="Times New Roman" w:cs="Times New Roman"/>
           <w:b/>
-          <w:sz w:val="28"/>
-          <w:szCs w:val="28"/>
-          <w:lang w:val="uk-UA"/>
+          <w:noProof/>
+          <w:sz w:val="28"/>
+          <w:szCs w:val="28"/>
         </w:rPr>
         <w:lastRenderedPageBreak/>
         <w:drawing>
@@ -1500,9 +1502,9 @@
         <w:rPr>
           <w:rFonts w:ascii="Times New Roman" w:hAnsi="Times New Roman" w:cs="Times New Roman"/>
           <w:b/>
-          <w:sz w:val="28"/>
-          <w:szCs w:val="28"/>
-          <w:lang w:val="uk-UA"/>
+          <w:noProof/>
+          <w:sz w:val="28"/>
+          <w:szCs w:val="28"/>
         </w:rPr>
         <w:drawing>
           <wp:inline distT="0" distB="0" distL="0" distR="0" wp14:anchorId="27D8534C" wp14:editId="74B61CFE">
@@ -1582,9 +1584,9 @@
         <w:rPr>
           <w:rFonts w:ascii="Times New Roman" w:hAnsi="Times New Roman" w:cs="Times New Roman"/>
           <w:b/>
-          <w:sz w:val="28"/>
-          <w:szCs w:val="28"/>
-          <w:lang w:val="uk-UA"/>
+          <w:noProof/>
+          <w:sz w:val="28"/>
+          <w:szCs w:val="28"/>
         </w:rPr>
         <w:lastRenderedPageBreak/>
         <w:drawing>
@@ -1672,9 +1674,9 @@
         <w:rPr>
           <w:rFonts w:ascii="Times New Roman" w:hAnsi="Times New Roman" w:cs="Times New Roman"/>
           <w:b/>
-          <w:sz w:val="28"/>
-          <w:szCs w:val="28"/>
-          <w:lang w:val="uk-UA"/>
+          <w:noProof/>
+          <w:sz w:val="28"/>
+          <w:szCs w:val="28"/>
         </w:rPr>
         <w:drawing>
           <wp:inline distT="0" distB="0" distL="0" distR="0" wp14:anchorId="7B52C864" wp14:editId="2751D6A1">
@@ -1754,9 +1756,9 @@
         <w:rPr>
           <w:rFonts w:ascii="Times New Roman" w:hAnsi="Times New Roman" w:cs="Times New Roman"/>
           <w:b/>
-          <w:sz w:val="28"/>
-          <w:szCs w:val="28"/>
-          <w:lang w:val="uk-UA"/>
+          <w:noProof/>
+          <w:sz w:val="28"/>
+          <w:szCs w:val="28"/>
         </w:rPr>
         <w:lastRenderedPageBreak/>
         <w:drawing>
@@ -1835,9 +1837,9 @@
         <w:rPr>
           <w:rFonts w:ascii="Times New Roman" w:hAnsi="Times New Roman" w:cs="Times New Roman"/>
           <w:b/>
-          <w:sz w:val="28"/>
-          <w:szCs w:val="28"/>
-          <w:lang w:val="uk-UA"/>
+          <w:noProof/>
+          <w:sz w:val="28"/>
+          <w:szCs w:val="28"/>
         </w:rPr>
         <w:drawing>
           <wp:inline distT="0" distB="0" distL="0" distR="0" wp14:anchorId="2EE54CA7" wp14:editId="6361BA43">
@@ -1917,9 +1919,9 @@
         <w:rPr>
           <w:rFonts w:ascii="Times New Roman" w:hAnsi="Times New Roman" w:cs="Times New Roman"/>
           <w:b/>
-          <w:sz w:val="28"/>
-          <w:szCs w:val="28"/>
-          <w:lang w:val="uk-UA"/>
+          <w:noProof/>
+          <w:sz w:val="28"/>
+          <w:szCs w:val="28"/>
         </w:rPr>
         <w:lastRenderedPageBreak/>
         <w:drawing>
@@ -1998,9 +2000,9 @@
         <w:rPr>
           <w:rFonts w:ascii="Times New Roman" w:hAnsi="Times New Roman" w:cs="Times New Roman"/>
           <w:b/>
-          <w:sz w:val="28"/>
-          <w:szCs w:val="28"/>
-          <w:lang w:val="uk-UA"/>
+          <w:noProof/>
+          <w:sz w:val="28"/>
+          <w:szCs w:val="28"/>
         </w:rPr>
         <w:drawing>
           <wp:inline distT="0" distB="0" distL="0" distR="0" wp14:anchorId="16C328BD" wp14:editId="732CB407">
@@ -2080,9 +2082,9 @@
         <w:rPr>
           <w:rFonts w:ascii="Times New Roman" w:hAnsi="Times New Roman" w:cs="Times New Roman"/>
           <w:b/>
-          <w:sz w:val="28"/>
-          <w:szCs w:val="28"/>
-          <w:lang w:val="uk-UA"/>
+          <w:noProof/>
+          <w:sz w:val="28"/>
+          <w:szCs w:val="28"/>
         </w:rPr>
         <w:lastRenderedPageBreak/>
         <w:drawing>
@@ -2161,9 +2163,9 @@
         <w:rPr>
           <w:rFonts w:ascii="Times New Roman" w:hAnsi="Times New Roman" w:cs="Times New Roman"/>
           <w:b/>
-          <w:sz w:val="28"/>
-          <w:szCs w:val="28"/>
-          <w:lang w:val="uk-UA"/>
+          <w:noProof/>
+          <w:sz w:val="28"/>
+          <w:szCs w:val="28"/>
         </w:rPr>
         <w:drawing>
           <wp:inline distT="0" distB="0" distL="0" distR="0" wp14:anchorId="780F0DE6" wp14:editId="1B2BAC43">
@@ -2243,9 +2245,9 @@
         <w:rPr>
           <w:rFonts w:ascii="Times New Roman" w:hAnsi="Times New Roman" w:cs="Times New Roman"/>
           <w:b/>
-          <w:sz w:val="28"/>
-          <w:szCs w:val="28"/>
-          <w:lang w:val="uk-UA"/>
+          <w:noProof/>
+          <w:sz w:val="28"/>
+          <w:szCs w:val="28"/>
         </w:rPr>
         <w:lastRenderedPageBreak/>
         <w:drawing>
@@ -2324,9 +2326,9 @@
         <w:rPr>
           <w:rFonts w:ascii="Times New Roman" w:hAnsi="Times New Roman" w:cs="Times New Roman"/>
           <w:b/>
-          <w:sz w:val="28"/>
-          <w:szCs w:val="28"/>
-          <w:lang w:val="uk-UA"/>
+          <w:noProof/>
+          <w:sz w:val="28"/>
+          <w:szCs w:val="28"/>
         </w:rPr>
         <w:drawing>
           <wp:inline distT="0" distB="0" distL="0" distR="0" wp14:anchorId="04D491D9" wp14:editId="6AA65D2B">
@@ -2406,9 +2408,9 @@
         <w:rPr>
           <w:rFonts w:ascii="Times New Roman" w:hAnsi="Times New Roman" w:cs="Times New Roman"/>
           <w:b/>
-          <w:sz w:val="28"/>
-          <w:szCs w:val="28"/>
-          <w:lang w:val="uk-UA"/>
+          <w:noProof/>
+          <w:sz w:val="28"/>
+          <w:szCs w:val="28"/>
         </w:rPr>
         <w:lastRenderedPageBreak/>
         <w:drawing>
@@ -2487,9 +2489,9 @@
         <w:rPr>
           <w:rFonts w:ascii="Times New Roman" w:hAnsi="Times New Roman" w:cs="Times New Roman"/>
           <w:b/>
-          <w:sz w:val="28"/>
-          <w:szCs w:val="28"/>
-          <w:lang w:val="uk-UA"/>
+          <w:noProof/>
+          <w:sz w:val="28"/>
+          <w:szCs w:val="28"/>
         </w:rPr>
         <w:drawing>
           <wp:inline distT="0" distB="0" distL="0" distR="0" wp14:anchorId="37150ECB" wp14:editId="1F2BC6E1">
@@ -2569,9 +2571,9 @@
         <w:rPr>
           <w:rFonts w:ascii="Times New Roman" w:hAnsi="Times New Roman" w:cs="Times New Roman"/>
           <w:b/>
-          <w:sz w:val="28"/>
-          <w:szCs w:val="28"/>
-          <w:lang w:val="uk-UA"/>
+          <w:noProof/>
+          <w:sz w:val="28"/>
+          <w:szCs w:val="28"/>
         </w:rPr>
         <w:lastRenderedPageBreak/>
         <w:drawing>
@@ -2650,9 +2652,9 @@
         <w:rPr>
           <w:rFonts w:ascii="Times New Roman" w:hAnsi="Times New Roman" w:cs="Times New Roman"/>
           <w:b/>
-          <w:sz w:val="28"/>
-          <w:szCs w:val="28"/>
-          <w:lang w:val="uk-UA"/>
+          <w:noProof/>
+          <w:sz w:val="28"/>
+          <w:szCs w:val="28"/>
         </w:rPr>
         <w:drawing>
           <wp:inline distT="0" distB="0" distL="0" distR="0" wp14:anchorId="58E9503C" wp14:editId="71F00AD9">
@@ -2732,9 +2734,9 @@
         <w:rPr>
           <w:rFonts w:ascii="Times New Roman" w:hAnsi="Times New Roman" w:cs="Times New Roman"/>
           <w:b/>
-          <w:sz w:val="28"/>
-          <w:szCs w:val="28"/>
-          <w:lang w:val="uk-UA"/>
+          <w:noProof/>
+          <w:sz w:val="28"/>
+          <w:szCs w:val="28"/>
         </w:rPr>
         <w:lastRenderedPageBreak/>
         <w:drawing>
@@ -2791,9 +2793,9 @@
         <w:rPr>
           <w:rFonts w:ascii="Times New Roman" w:hAnsi="Times New Roman" w:cs="Times New Roman"/>
           <w:b/>
-          <w:sz w:val="28"/>
-          <w:szCs w:val="28"/>
-          <w:lang w:val="uk-UA"/>
+          <w:noProof/>
+          <w:sz w:val="28"/>
+          <w:szCs w:val="28"/>
         </w:rPr>
         <w:drawing>
           <wp:inline distT="0" distB="0" distL="0" distR="0" wp14:anchorId="3ADBAB85" wp14:editId="499ADB47">
@@ -2871,9 +2873,9 @@
         <w:rPr>
           <w:rFonts w:ascii="Times New Roman" w:hAnsi="Times New Roman" w:cs="Times New Roman"/>
           <w:b/>
-          <w:sz w:val="28"/>
-          <w:szCs w:val="28"/>
-          <w:lang w:val="ru-RU"/>
+          <w:noProof/>
+          <w:sz w:val="28"/>
+          <w:szCs w:val="28"/>
         </w:rPr>
         <w:lastRenderedPageBreak/>
         <w:drawing>
@@ -2936,7 +2938,7 @@
           <w:rFonts w:ascii="Times New Roman" w:hAnsi="Times New Roman" w:cs="Times New Roman"/>
           <w:sz w:val="28"/>
           <w:szCs w:val="28"/>
-          <w:lang w:val="uk-UA"/>
+          <w:lang w:val="ru-RU"/>
         </w:rPr>
       </w:pPr>
       <w:r>
@@ -2976,24 +2978,54 @@
         </w:rPr>
         <w:t>з кодом:</w:t>
       </w:r>
-    </w:p>
-    <w:p>
-      <w:pPr>
-        <w:spacing w:after="0" w:line="360" w:lineRule="auto"/>
-        <w:ind w:firstLine="720"/>
-        <w:jc w:val="both"/>
-        <w:rPr>
-          <w:rFonts w:ascii="Times New Roman" w:hAnsi="Times New Roman" w:cs="Times New Roman"/>
-          <w:sz w:val="28"/>
-          <w:szCs w:val="28"/>
-          <w:lang w:val="uk-UA"/>
-        </w:rPr>
-      </w:pPr>
+      <w:r>
+        <w:rPr>
+          <w:rFonts w:ascii="Times New Roman" w:hAnsi="Times New Roman" w:cs="Times New Roman"/>
+          <w:sz w:val="28"/>
+          <w:szCs w:val="28"/>
+          <w:lang w:val="ru-RU"/>
+        </w:rPr>
+        <w:t xml:space="preserve"> </w:t>
+      </w:r>
+      <w:hyperlink r:id="rId35" w:history="1">
+        <w:r>
+          <w:rPr>
+            <w:rStyle w:val="a7"/>
+            <w:rFonts w:ascii="Times New Roman" w:hAnsi="Times New Roman" w:cs="Times New Roman"/>
+            <w:sz w:val="28"/>
+            <w:szCs w:val="28"/>
+            <w:lang w:val="ru-RU"/>
+          </w:rPr>
+          <w:t>https://github.com/vikusyaa/OOP-KB-221-Viktoria-Tkachyk/tree/main/lab01</w:t>
+        </w:r>
+      </w:hyperlink>
+      <w:r>
+        <w:rPr>
+          <w:rFonts w:ascii="Times New Roman" w:hAnsi="Times New Roman" w:cs="Times New Roman"/>
+          <w:sz w:val="28"/>
+          <w:szCs w:val="28"/>
+          <w:lang w:val="ru-RU"/>
+        </w:rPr>
+        <w:t xml:space="preserve"> </w:t>
+      </w:r>
       <w:bookmarkStart w:id="0" w:name="_GoBack"/>
       <w:bookmarkEnd w:id="0"/>
     </w:p>
+    <w:p>
+      <w:pPr>
+        <w:spacing w:after="0" w:line="360" w:lineRule="auto"/>
+        <w:ind w:firstLine="720"/>
+        <w:jc w:val="both"/>
+        <w:rPr>
+          <w:rFonts w:ascii="Times New Roman" w:hAnsi="Times New Roman" w:cs="Times New Roman"/>
+          <w:sz w:val="28"/>
+          <w:szCs w:val="28"/>
+          <w:lang w:val="uk-UA"/>
+        </w:rPr>
+      </w:pPr>
+    </w:p>
     <w:sectPr>
-      <w:headerReference w:type="default" r:id="rId35"/>
+      <w:headerReference w:type="default" r:id="rId36"/>
       <w:pgSz w:w="12240" w:h="15840"/>
       <w:pgMar w:top="1134" w:right="850" w:bottom="1134" w:left="1701" w:header="708" w:footer="708" w:gutter="0"/>
       <w:cols w:space="708"/>
@@ -3554,6 +3586,17 @@
     <w:uiPriority w:val="99"/>
     <w:rsid w:val="003C2E2D"/>
   </w:style>
+  <w:style w:type="character" w:styleId="a7">
+    <w:name w:val="Hyperlink"/>
+    <w:basedOn w:val="a0"/>
+    <w:uiPriority w:val="99"/>
+    <w:unhideWhenUsed/>
+    <w:rsid w:val="00742B22"/>
+    <w:rPr>
+      <w:color w:val="0563C1" w:themeColor="hyperlink"/>
+      <w:u w:val="single"/>
+    </w:rPr>
+  </w:style>
 </w:styles>
 </file>
 

</xml_diff>